<commit_message>
more text for some bios
</commit_message>
<xml_diff>
--- a/bios/dis-bios.docx
+++ b/bios/dis-bios.docx
@@ -10,8 +10,6 @@
           <w:szCs w:val="36"/>
         </w:rPr>
       </w:pPr>
-      <w:bookmarkStart w:id="0" w:name="_GoBack"/>
-      <w:bookmarkEnd w:id="0"/>
       <w:r>
         <w:rPr>
           <w:rFonts w:asciiTheme="majorHAnsi" w:hAnsiTheme="majorHAnsi"/>
@@ -271,7 +269,79 @@
           <w:sz w:val="24"/>
           <w:szCs w:val="24"/>
         </w:rPr>
-        <w:t>Dan Gunter is the group lead for the Data Intensive Systems group. He specializes in distributed and parallel systems design and performance analysis. His research includes distributed workflows, network performance, visual analysis techniques, and complex data integration. He maintains the NetLogger open source application monitoring software. Past research includes work on scientific collaboration tools, protocol benchmarking on Emulab, and work on the Distributed Parallel Storage System, a predecessor to GridFTP.</w:t>
+        <w:t xml:space="preserve">Dan Gunter is the group lead for the </w:t>
+      </w:r>
+      <w:r>
+        <w:rPr>
+          <w:rFonts w:asciiTheme="minorHAnsi" w:hAnsiTheme="minorHAnsi"/>
+          <w:sz w:val="24"/>
+          <w:szCs w:val="24"/>
+        </w:rPr>
+        <w:t xml:space="preserve">Data Intensive Systems group. His research focus is on middleware, which is at the intersection of applications, databasese, networks, and operating systems for </w:t>
+      </w:r>
+      <w:r>
+        <w:rPr>
+          <w:rFonts w:asciiTheme="minorHAnsi" w:hAnsiTheme="minorHAnsi"/>
+          <w:sz w:val="24"/>
+          <w:szCs w:val="24"/>
+        </w:rPr>
+        <w:t xml:space="preserve">distributed </w:t>
+      </w:r>
+      <w:r>
+        <w:rPr>
+          <w:rFonts w:asciiTheme="minorHAnsi" w:hAnsiTheme="minorHAnsi"/>
+          <w:sz w:val="24"/>
+          <w:szCs w:val="24"/>
+        </w:rPr>
+        <w:t>and collaborative computing. Thus h</w:t>
+      </w:r>
+      <w:r>
+        <w:rPr>
+          <w:rFonts w:asciiTheme="minorHAnsi" w:hAnsiTheme="minorHAnsi"/>
+          <w:sz w:val="24"/>
+          <w:szCs w:val="24"/>
+        </w:rPr>
+        <w:t xml:space="preserve">is research includes distributed workflows, network performance, visual analysis techniques, </w:t>
+      </w:r>
+      <w:r>
+        <w:rPr>
+          <w:rFonts w:asciiTheme="minorHAnsi" w:hAnsiTheme="minorHAnsi"/>
+          <w:sz w:val="24"/>
+          <w:szCs w:val="24"/>
+        </w:rPr>
+        <w:t xml:space="preserve">API and interface design, </w:t>
+      </w:r>
+      <w:r>
+        <w:rPr>
+          <w:rFonts w:asciiTheme="minorHAnsi" w:hAnsiTheme="minorHAnsi"/>
+          <w:sz w:val="24"/>
+          <w:szCs w:val="24"/>
+        </w:rPr>
+        <w:t xml:space="preserve">and complex data integration. He maintains the NetLogger application monitoring software. </w:t>
+      </w:r>
+      <w:r>
+        <w:rPr>
+          <w:rFonts w:asciiTheme="minorHAnsi" w:hAnsiTheme="minorHAnsi"/>
+          <w:sz w:val="24"/>
+          <w:szCs w:val="24"/>
+        </w:rPr>
+        <w:t>He is currently a PI on the Tigres workflow collaboratories project, the Materials Project Center for Functional Electronic Materials, and the Systems Biology Knowledgebase projects</w:t>
+      </w:r>
+      <w:r>
+        <w:rPr>
+          <w:rFonts w:asciiTheme="minorHAnsi" w:hAnsiTheme="minorHAnsi"/>
+          <w:sz w:val="24"/>
+          <w:szCs w:val="24"/>
+        </w:rPr>
+        <w:t>.</w:t>
+      </w:r>
+      <w:r>
+        <w:rPr>
+          <w:rFonts w:asciiTheme="minorHAnsi" w:hAnsiTheme="minorHAnsi"/>
+          <w:sz w:val="24"/>
+          <w:szCs w:val="24"/>
+        </w:rPr>
+        <w:t xml:space="preserve"> Dan holds a MS in Computer Science from SFSU.</w:t>
       </w:r>
     </w:p>
     <w:p>
@@ -461,7 +531,27 @@
             <w:sz w:val="24"/>
             <w:szCs w:val="24"/>
           </w:rPr>
-          <w:t>http://acs.lbl.gov/~boverhof/</w:t>
+          <w:t>http://acs.lbl</w:t>
+        </w:r>
+        <w:r>
+          <w:rPr>
+            <w:rStyle w:val="Hyperlink"/>
+            <w:rFonts w:asciiTheme="minorHAnsi" w:hAnsiTheme="minorHAnsi" w:cs="Courier New"/>
+            <w:i/>
+            <w:sz w:val="24"/>
+            <w:szCs w:val="24"/>
+          </w:rPr>
+          <w:t>.</w:t>
+        </w:r>
+        <w:r>
+          <w:rPr>
+            <w:rStyle w:val="Hyperlink"/>
+            <w:rFonts w:asciiTheme="minorHAnsi" w:hAnsiTheme="minorHAnsi" w:cs="Courier New"/>
+            <w:i/>
+            <w:sz w:val="24"/>
+            <w:szCs w:val="24"/>
+          </w:rPr>
+          <w:t>gov/~boverhof/</w:t>
         </w:r>
       </w:hyperlink>
     </w:p>
@@ -490,7 +580,24 @@
           <w:sz w:val="24"/>
           <w:szCs w:val="24"/>
         </w:rPr>
-        <w:t>Josh Boverhof is a Computer Systems Engineer  with emphases on development of science gateways, python-based cy</w:t>
+        <w:lastRenderedPageBreak/>
+        <w:t>Josh Boverhof is a Computer Systems Engineer  with emphases on de</w:t>
+      </w:r>
+      <w:r>
+        <w:rPr>
+          <w:rFonts w:asciiTheme="minorHAnsi" w:hAnsiTheme="minorHAnsi"/>
+          <w:sz w:val="24"/>
+          <w:szCs w:val="24"/>
+        </w:rPr>
+        <w:t>velopment of science gateways, P</w:t>
+      </w:r>
+      <w:r>
+        <w:rPr>
+          <w:rFonts w:asciiTheme="minorHAnsi" w:hAnsiTheme="minorHAnsi"/>
+          <w:sz w:val="24"/>
+          <w:szCs w:val="24"/>
+        </w:rPr>
+        <w:t>ython-based cy</w:t>
       </w:r>
       <w:r>
         <w:rPr>
@@ -515,6 +622,22 @@
           <w:szCs w:val="24"/>
         </w:rPr>
         <w:t>yberinfrastructure. He has worked extensively on grid and web technologies.</w:t>
+      </w:r>
+      <w:r>
+        <w:rPr>
+          <w:rFonts w:asciiTheme="minorHAnsi" w:hAnsiTheme="minorHAnsi"/>
+          <w:sz w:val="24"/>
+          <w:szCs w:val="24"/>
+        </w:rPr>
+        <w:t xml:space="preserve"> He is currently leading development of the Carbon Capture Simulation Initiative (CCSI) Turbine Science Gateway, which manages the execution of multiple simulations running on the cloud (Amazon EC2).</w:t>
+      </w:r>
+      <w:r>
+        <w:rPr>
+          <w:rFonts w:asciiTheme="minorHAnsi" w:hAnsiTheme="minorHAnsi"/>
+          <w:sz w:val="24"/>
+          <w:szCs w:val="24"/>
+        </w:rPr>
+        <w:t xml:space="preserve"> Josh holds a BS in Computer Science from SFSU.</w:t>
       </w:r>
     </w:p>
     <w:p>
@@ -752,6 +875,7 @@
         <w:pStyle w:val="PlainText"/>
         <w:rPr>
           <w:rFonts w:asciiTheme="minorHAnsi" w:hAnsiTheme="minorHAnsi"/>
+          <w:bCs/>
           <w:sz w:val="24"/>
           <w:szCs w:val="24"/>
         </w:rPr>
@@ -764,6 +888,58 @@
         </w:rPr>
         <w:t>Abdelilah Essiari is a Computer Systems Engineer with an emphasis on science cyberinfrastructure development, workflow tools, and network security protocols.</w:t>
       </w:r>
+      <w:r>
+        <w:rPr>
+          <w:rFonts w:asciiTheme="minorHAnsi" w:hAnsiTheme="minorHAnsi"/>
+          <w:sz w:val="24"/>
+          <w:szCs w:val="24"/>
+        </w:rPr>
+        <w:t xml:space="preserve"> Abdelilah has previously committed to the </w:t>
+      </w:r>
+      <w:r>
+        <w:rPr>
+          <w:rFonts w:asciiTheme="minorHAnsi" w:hAnsiTheme="minorHAnsi"/>
+          <w:bCs/>
+          <w:sz w:val="24"/>
+          <w:szCs w:val="24"/>
+        </w:rPr>
+        <w:t xml:space="preserve">Knowledge Discovery and Dissemination (KDD) BLACKBOOK project for </w:t>
+      </w:r>
+      <w:r>
+        <w:rPr>
+          <w:rFonts w:asciiTheme="minorHAnsi" w:hAnsiTheme="minorHAnsi"/>
+          <w:bCs/>
+          <w:sz w:val="24"/>
+          <w:szCs w:val="24"/>
+        </w:rPr>
+        <w:t xml:space="preserve">semantic data mining, and is currently performing software engineering and release engineering for the </w:t>
+      </w:r>
+      <w:r>
+        <w:rPr>
+          <w:rFonts w:asciiTheme="minorHAnsi" w:hAnsiTheme="minorHAnsi"/>
+          <w:sz w:val="24"/>
+          <w:szCs w:val="24"/>
+        </w:rPr>
+        <w:t>Carbon Capture Simulation Initiative (CCSI)</w:t>
+      </w:r>
+      <w:r>
+        <w:rPr>
+          <w:rFonts w:asciiTheme="minorHAnsi" w:hAnsiTheme="minorHAnsi"/>
+          <w:sz w:val="24"/>
+          <w:szCs w:val="24"/>
+        </w:rPr>
+        <w:t xml:space="preserve"> Integration framework software. Abdelilah holds a MS in Computer Science from SFSU.</w:t>
+      </w:r>
+    </w:p>
+    <w:p>
+      <w:pPr>
+        <w:pStyle w:val="PlainText"/>
+        <w:rPr>
+          <w:rFonts w:asciiTheme="minorHAnsi" w:hAnsiTheme="minorHAnsi"/>
+          <w:sz w:val="24"/>
+          <w:szCs w:val="24"/>
+        </w:rPr>
+      </w:pPr>
     </w:p>
     <w:p>
       <w:pPr>
@@ -1507,26 +1683,6 @@
           <w:szCs w:val="24"/>
         </w:rPr>
       </w:pPr>
-    </w:p>
-    <w:p>
-      <w:pPr>
-        <w:pStyle w:val="PlainText"/>
-        <w:rPr>
-          <w:rFonts w:asciiTheme="minorHAnsi" w:hAnsiTheme="minorHAnsi"/>
-          <w:sz w:val="24"/>
-          <w:szCs w:val="24"/>
-        </w:rPr>
-      </w:pPr>
-    </w:p>
-    <w:p>
-      <w:pPr>
-        <w:pStyle w:val="PlainText"/>
-        <w:rPr>
-          <w:rFonts w:asciiTheme="minorHAnsi" w:hAnsiTheme="minorHAnsi"/>
-          <w:sz w:val="24"/>
-          <w:szCs w:val="24"/>
-        </w:rPr>
-      </w:pPr>
       <w:r>
         <w:rPr>
           <w:rFonts w:asciiTheme="minorHAnsi" w:hAnsiTheme="minorHAnsi"/>
@@ -2581,7 +2737,15 @@
         <w:rPr>
           <w:rFonts w:asciiTheme="minorHAnsi" w:hAnsiTheme="minorHAnsi"/>
         </w:rPr>
-        <w:t>completed the Ph.D. program at the University of Cambridge Computer Laboratory</w:t>
+        <w:t xml:space="preserve">completed the Ph.D. program at </w:t>
+      </w:r>
+      <w:bookmarkStart w:id="0" w:name="_GoBack"/>
+      <w:bookmarkEnd w:id="0"/>
+      <w:r>
+        <w:rPr>
+          <w:rFonts w:asciiTheme="minorHAnsi" w:hAnsiTheme="minorHAnsi"/>
+        </w:rPr>
+        <w:t>the University of Cambridge Computer Laboratory</w:t>
       </w:r>
       <w:r>
         <w:rPr>

</xml_diff>